<commit_message>
Conclusión de la actividad del tema 3.
</commit_message>
<xml_diff>
--- a/tests/tema_03/solucion_erodriguezs.docx
+++ b/tests/tema_03/solucion_erodriguezs.docx
@@ -637,7 +637,7 @@
                                         <w:szCs w:val="20"/>
                                         <w:lang w:val="es-ES" w:eastAsia="es-ES"/>
                                       </w:rPr>
-                                      <w:t>El presente documento describe los resultados de una evaluación heurística al campus virtual del alumno en la plataforma de UNIR México</w:t>
+                                      <w:t xml:space="preserve">El presente documento describe los resultados de una evaluación heurística al campus virtual del alumno en la plataforma </w:t>
                                     </w:r>
                                     <w:r>
                                       <w:rPr>
@@ -647,7 +647,7 @@
                                         <w:szCs w:val="20"/>
                                         <w:lang w:val="es-ES" w:eastAsia="es-ES"/>
                                       </w:rPr>
-                                      <w:t xml:space="preserve">, la evaluación se ha realizado </w:t>
+                                      <w:t>educativa</w:t>
                                     </w:r>
                                     <w:r>
                                       <w:rPr>
@@ -657,47 +657,7 @@
                                         <w:szCs w:val="20"/>
                                         <w:lang w:val="es-ES" w:eastAsia="es-ES"/>
                                       </w:rPr>
-                                      <w:t>siguiendo</w:t>
-                                    </w:r>
-                                    <w:r>
-                                      <w:rPr>
-                                        <w:rFonts w:ascii="Calibri" w:eastAsia="Times New Roman" w:hAnsi="Calibri" w:cs="Times New Roman"/>
-                                        <w:color w:val="333333"/>
-                                        <w:sz w:val="20"/>
-                                        <w:szCs w:val="20"/>
-                                        <w:lang w:val="es-ES" w:eastAsia="es-ES"/>
-                                      </w:rPr>
-                                      <w:t xml:space="preserve"> </w:t>
-                                    </w:r>
-                                    <w:r>
-                                      <w:rPr>
-                                        <w:rFonts w:ascii="Calibri" w:eastAsia="Times New Roman" w:hAnsi="Calibri" w:cs="Times New Roman"/>
-                                        <w:color w:val="333333"/>
-                                        <w:sz w:val="20"/>
-                                        <w:szCs w:val="20"/>
-                                        <w:lang w:val="es-ES" w:eastAsia="es-ES"/>
-                                      </w:rPr>
-                                      <w:t>algunos de los principios generales de</w:t>
-                                    </w:r>
-                                    <w:r>
-                                      <w:rPr>
-                                        <w:rFonts w:ascii="Calibri" w:eastAsia="Times New Roman" w:hAnsi="Calibri" w:cs="Times New Roman"/>
-                                        <w:color w:val="333333"/>
-                                        <w:sz w:val="20"/>
-                                        <w:szCs w:val="20"/>
-                                        <w:lang w:val="es-ES" w:eastAsia="es-ES"/>
-                                      </w:rPr>
-                                      <w:t xml:space="preserve"> Jakob Nielsen</w:t>
-                                    </w:r>
-                                    <w:r>
-                                      <w:rPr>
-                                        <w:rFonts w:ascii="Calibri" w:eastAsia="Times New Roman" w:hAnsi="Calibri" w:cs="Times New Roman"/>
-                                        <w:color w:val="333333"/>
-                                        <w:sz w:val="20"/>
-                                        <w:szCs w:val="20"/>
-                                        <w:lang w:val="es-ES" w:eastAsia="es-ES"/>
-                                      </w:rPr>
-                                      <w:t>.</w:t>
+                                      <w:t xml:space="preserve"> de UNIR México, la evaluación se ha realizado siguiendo algunos de los principios generales de Jakob Nielsen.</w:t>
                                     </w:r>
                                   </w:p>
                                 </w:sdtContent>
@@ -781,7 +741,7 @@
                                   <w:szCs w:val="20"/>
                                   <w:lang w:val="es-ES" w:eastAsia="es-ES"/>
                                 </w:rPr>
-                                <w:t>El presente documento describe los resultados de una evaluación heurística al campus virtual del alumno en la plataforma de UNIR México</w:t>
+                                <w:t xml:space="preserve">El presente documento describe los resultados de una evaluación heurística al campus virtual del alumno en la plataforma </w:t>
                               </w:r>
                               <w:r>
                                 <w:rPr>
@@ -791,7 +751,7 @@
                                   <w:szCs w:val="20"/>
                                   <w:lang w:val="es-ES" w:eastAsia="es-ES"/>
                                 </w:rPr>
-                                <w:t xml:space="preserve">, la evaluación se ha realizado </w:t>
+                                <w:t>educativa</w:t>
                               </w:r>
                               <w:r>
                                 <w:rPr>
@@ -801,47 +761,7 @@
                                   <w:szCs w:val="20"/>
                                   <w:lang w:val="es-ES" w:eastAsia="es-ES"/>
                                 </w:rPr>
-                                <w:t>siguiendo</w:t>
-                              </w:r>
-                              <w:r>
-                                <w:rPr>
-                                  <w:rFonts w:ascii="Calibri" w:eastAsia="Times New Roman" w:hAnsi="Calibri" w:cs="Times New Roman"/>
-                                  <w:color w:val="333333"/>
-                                  <w:sz w:val="20"/>
-                                  <w:szCs w:val="20"/>
-                                  <w:lang w:val="es-ES" w:eastAsia="es-ES"/>
-                                </w:rPr>
-                                <w:t xml:space="preserve"> </w:t>
-                              </w:r>
-                              <w:r>
-                                <w:rPr>
-                                  <w:rFonts w:ascii="Calibri" w:eastAsia="Times New Roman" w:hAnsi="Calibri" w:cs="Times New Roman"/>
-                                  <w:color w:val="333333"/>
-                                  <w:sz w:val="20"/>
-                                  <w:szCs w:val="20"/>
-                                  <w:lang w:val="es-ES" w:eastAsia="es-ES"/>
-                                </w:rPr>
-                                <w:t>algunos de los principios generales de</w:t>
-                              </w:r>
-                              <w:r>
-                                <w:rPr>
-                                  <w:rFonts w:ascii="Calibri" w:eastAsia="Times New Roman" w:hAnsi="Calibri" w:cs="Times New Roman"/>
-                                  <w:color w:val="333333"/>
-                                  <w:sz w:val="20"/>
-                                  <w:szCs w:val="20"/>
-                                  <w:lang w:val="es-ES" w:eastAsia="es-ES"/>
-                                </w:rPr>
-                                <w:t xml:space="preserve"> Jakob Nielsen</w:t>
-                              </w:r>
-                              <w:r>
-                                <w:rPr>
-                                  <w:rFonts w:ascii="Calibri" w:eastAsia="Times New Roman" w:hAnsi="Calibri" w:cs="Times New Roman"/>
-                                  <w:color w:val="333333"/>
-                                  <w:sz w:val="20"/>
-                                  <w:szCs w:val="20"/>
-                                  <w:lang w:val="es-ES" w:eastAsia="es-ES"/>
-                                </w:rPr>
-                                <w:t>.</w:t>
+                                <w:t xml:space="preserve"> de UNIR México, la evaluación se ha realizado siguiendo algunos de los principios generales de Jakob Nielsen.</w:t>
                               </w:r>
                             </w:p>
                           </w:sdtContent>
@@ -1020,7 +940,23 @@
                                         <w:sz w:val="36"/>
                                         <w:szCs w:val="36"/>
                                       </w:rPr>
-                                      <w:t xml:space="preserve">en la plataforma de </w:t>
+                                      <w:t>en la plataforma</w:t>
+                                    </w:r>
+                                    <w:r>
+                                      <w:rPr>
+                                        <w:color w:val="404040" w:themeColor="text1" w:themeTint="BF"/>
+                                        <w:sz w:val="36"/>
+                                        <w:szCs w:val="36"/>
+                                      </w:rPr>
+                                      <w:t xml:space="preserve"> educativa</w:t>
+                                    </w:r>
+                                    <w:r>
+                                      <w:rPr>
+                                        <w:color w:val="404040" w:themeColor="text1" w:themeTint="BF"/>
+                                        <w:sz w:val="36"/>
+                                        <w:szCs w:val="36"/>
+                                      </w:rPr>
+                                      <w:t xml:space="preserve"> de </w:t>
                                     </w:r>
                                     <w:r>
                                       <w:rPr>
@@ -1177,7 +1113,23 @@
                                   <w:sz w:val="36"/>
                                   <w:szCs w:val="36"/>
                                 </w:rPr>
-                                <w:t xml:space="preserve">en la plataforma de </w:t>
+                                <w:t>en la plataforma</w:t>
+                              </w:r>
+                              <w:r>
+                                <w:rPr>
+                                  <w:color w:val="404040" w:themeColor="text1" w:themeTint="BF"/>
+                                  <w:sz w:val="36"/>
+                                  <w:szCs w:val="36"/>
+                                </w:rPr>
+                                <w:t xml:space="preserve"> educativa</w:t>
+                              </w:r>
+                              <w:r>
+                                <w:rPr>
+                                  <w:color w:val="404040" w:themeColor="text1" w:themeTint="BF"/>
+                                  <w:sz w:val="36"/>
+                                  <w:szCs w:val="36"/>
+                                </w:rPr>
+                                <w:t xml:space="preserve"> de </w:t>
                               </w:r>
                               <w:r>
                                 <w:rPr>
@@ -1637,7 +1589,7 @@
           <w:szCs w:val="24"/>
           <w:shd w:val="clear" w:color="auto" w:fill="FFFFFF"/>
         </w:rPr>
-        <w:t xml:space="preserve">es </w:t>
+        <w:t>se puede definir como</w:t>
       </w:r>
       <w:r>
         <w:rPr>
@@ -1647,6 +1599,16 @@
           <w:szCs w:val="24"/>
           <w:shd w:val="clear" w:color="auto" w:fill="FFFFFF"/>
         </w:rPr>
+        <w:t xml:space="preserve"> </w:t>
+      </w:r>
+      <w:r>
+        <w:rPr>
+          <w:rFonts w:cstheme="minorHAnsi"/>
+          <w:color w:val="262D3D"/>
+          <w:sz w:val="24"/>
+          <w:szCs w:val="24"/>
+          <w:shd w:val="clear" w:color="auto" w:fill="FFFFFF"/>
+        </w:rPr>
         <w:t>la</w:t>
       </w:r>
       <w:r>
@@ -1837,7 +1799,7 @@
           <w:szCs w:val="24"/>
           <w:shd w:val="clear" w:color="auto" w:fill="FFFFFF"/>
         </w:rPr>
-        <w:t xml:space="preserve"> un sistema o aplicación puedan</w:t>
+        <w:t xml:space="preserve"> </w:t>
       </w:r>
       <w:r>
         <w:rPr>
@@ -1847,7 +1809,7 @@
           <w:szCs w:val="24"/>
           <w:shd w:val="clear" w:color="auto" w:fill="FFFFFF"/>
         </w:rPr>
-        <w:t xml:space="preserve"> present</w:t>
+        <w:t>pueda</w:t>
       </w:r>
       <w:r>
         <w:rPr>
@@ -1857,7 +1819,7 @@
           <w:szCs w:val="24"/>
           <w:shd w:val="clear" w:color="auto" w:fill="FFFFFF"/>
         </w:rPr>
-        <w:t>ar</w:t>
+        <w:t>n</w:t>
       </w:r>
       <w:r>
         <w:rPr>
@@ -1867,6 +1829,26 @@
           <w:szCs w:val="24"/>
           <w:shd w:val="clear" w:color="auto" w:fill="FFFFFF"/>
         </w:rPr>
+        <w:t xml:space="preserve"> presentar</w:t>
+      </w:r>
+      <w:r>
+        <w:rPr>
+          <w:rFonts w:cstheme="minorHAnsi"/>
+          <w:color w:val="262D3D"/>
+          <w:sz w:val="24"/>
+          <w:szCs w:val="24"/>
+          <w:shd w:val="clear" w:color="auto" w:fill="FFFFFF"/>
+        </w:rPr>
+        <w:t>se en</w:t>
+      </w:r>
+      <w:r>
+        <w:rPr>
+          <w:rFonts w:cstheme="minorHAnsi"/>
+          <w:color w:val="262D3D"/>
+          <w:sz w:val="24"/>
+          <w:szCs w:val="24"/>
+          <w:shd w:val="clear" w:color="auto" w:fill="FFFFFF"/>
+        </w:rPr>
         <w:t xml:space="preserve"> </w:t>
       </w:r>
       <w:r>
@@ -1877,7 +1859,57 @@
           <w:szCs w:val="24"/>
           <w:shd w:val="clear" w:color="auto" w:fill="FFFFFF"/>
         </w:rPr>
-        <w:t xml:space="preserve">se rediseñen para </w:t>
+        <w:t>el</w:t>
+      </w:r>
+      <w:r>
+        <w:rPr>
+          <w:rFonts w:cstheme="minorHAnsi"/>
+          <w:color w:val="262D3D"/>
+          <w:sz w:val="24"/>
+          <w:szCs w:val="24"/>
+          <w:shd w:val="clear" w:color="auto" w:fill="FFFFFF"/>
+        </w:rPr>
+        <w:t xml:space="preserve"> sistema o aplicación</w:t>
+      </w:r>
+      <w:r>
+        <w:rPr>
+          <w:rFonts w:cstheme="minorHAnsi"/>
+          <w:color w:val="262D3D"/>
+          <w:sz w:val="24"/>
+          <w:szCs w:val="24"/>
+          <w:shd w:val="clear" w:color="auto" w:fill="FFFFFF"/>
+        </w:rPr>
+        <w:t xml:space="preserve"> y se lleve a cabo un</w:t>
+      </w:r>
+      <w:r>
+        <w:rPr>
+          <w:rFonts w:cstheme="minorHAnsi"/>
+          <w:color w:val="262D3D"/>
+          <w:sz w:val="24"/>
+          <w:szCs w:val="24"/>
+          <w:shd w:val="clear" w:color="auto" w:fill="FFFFFF"/>
+        </w:rPr>
+        <w:t xml:space="preserve"> rediseñ</w:t>
+      </w:r>
+      <w:r>
+        <w:rPr>
+          <w:rFonts w:cstheme="minorHAnsi"/>
+          <w:color w:val="262D3D"/>
+          <w:sz w:val="24"/>
+          <w:szCs w:val="24"/>
+          <w:shd w:val="clear" w:color="auto" w:fill="FFFFFF"/>
+        </w:rPr>
+        <w:t>o</w:t>
+      </w:r>
+      <w:r>
+        <w:rPr>
+          <w:rFonts w:cstheme="minorHAnsi"/>
+          <w:color w:val="262D3D"/>
+          <w:sz w:val="24"/>
+          <w:szCs w:val="24"/>
+          <w:shd w:val="clear" w:color="auto" w:fill="FFFFFF"/>
+        </w:rPr>
+        <w:t xml:space="preserve"> para </w:t>
       </w:r>
       <w:r>
         <w:rPr>
@@ -1974,7 +2006,23 @@
           <w:sz w:val="24"/>
           <w:szCs w:val="24"/>
         </w:rPr>
-        <w:t>realizado</w:t>
+        <w:t>a</w:t>
+      </w:r>
+      <w:r>
+        <w:rPr>
+          <w:rFonts w:cstheme="minorHAnsi"/>
+          <w:sz w:val="24"/>
+          <w:szCs w:val="24"/>
+        </w:rPr>
+        <w:t>l campus virtual</w:t>
+      </w:r>
+      <w:r>
+        <w:rPr>
+          <w:rFonts w:cstheme="minorHAnsi"/>
+          <w:sz w:val="24"/>
+          <w:szCs w:val="24"/>
+        </w:rPr>
+        <w:t xml:space="preserve"> del alumno</w:t>
       </w:r>
       <w:r>
         <w:rPr>
@@ -1990,23 +2038,39 @@
           <w:sz w:val="24"/>
           <w:szCs w:val="24"/>
         </w:rPr>
-        <w:t>a</w:t>
-      </w:r>
-      <w:r>
-        <w:rPr>
-          <w:rFonts w:cstheme="minorHAnsi"/>
-          <w:sz w:val="24"/>
-          <w:szCs w:val="24"/>
-        </w:rPr>
-        <w:t>l campus virtual</w:t>
-      </w:r>
-      <w:r>
-        <w:rPr>
-          <w:rFonts w:cstheme="minorHAnsi"/>
-          <w:sz w:val="24"/>
-          <w:szCs w:val="24"/>
-        </w:rPr>
-        <w:t xml:space="preserve"> del alumno</w:t>
+        <w:t>en</w:t>
+      </w:r>
+      <w:r>
+        <w:rPr>
+          <w:rFonts w:cstheme="minorHAnsi"/>
+          <w:sz w:val="24"/>
+          <w:szCs w:val="24"/>
+        </w:rPr>
+        <w:t xml:space="preserve"> la plataforma </w:t>
+      </w:r>
+      <w:r>
+        <w:rPr>
+          <w:rFonts w:cstheme="minorHAnsi"/>
+          <w:sz w:val="24"/>
+          <w:szCs w:val="24"/>
+        </w:rPr>
+        <w:t xml:space="preserve">educativa </w:t>
+      </w:r>
+      <w:r>
+        <w:rPr>
+          <w:rFonts w:cstheme="minorHAnsi"/>
+          <w:sz w:val="24"/>
+          <w:szCs w:val="24"/>
+        </w:rPr>
+        <w:t xml:space="preserve">de UNIR México </w:t>
+      </w:r>
+      <w:r>
+        <w:rPr>
+          <w:rFonts w:cstheme="minorHAnsi"/>
+          <w:sz w:val="24"/>
+          <w:szCs w:val="24"/>
+        </w:rPr>
+        <w:t>se ha comparado</w:t>
       </w:r>
       <w:r>
         <w:rPr>
@@ -2022,71 +2086,31 @@
           <w:sz w:val="24"/>
           <w:szCs w:val="24"/>
         </w:rPr>
-        <w:t>en</w:t>
-      </w:r>
-      <w:r>
-        <w:rPr>
-          <w:rFonts w:cstheme="minorHAnsi"/>
-          <w:sz w:val="24"/>
-          <w:szCs w:val="24"/>
-        </w:rPr>
-        <w:t xml:space="preserve"> la plataforma de UNIR México </w:t>
-      </w:r>
-      <w:r>
-        <w:rPr>
-          <w:rFonts w:cstheme="minorHAnsi"/>
-          <w:sz w:val="24"/>
-          <w:szCs w:val="24"/>
-        </w:rPr>
-        <w:t>se ha comparado</w:t>
-      </w:r>
-      <w:r>
-        <w:rPr>
-          <w:rFonts w:cstheme="minorHAnsi"/>
-          <w:sz w:val="24"/>
-          <w:szCs w:val="24"/>
-        </w:rPr>
-        <w:t xml:space="preserve"> </w:t>
-      </w:r>
-      <w:r>
-        <w:rPr>
-          <w:rFonts w:cstheme="minorHAnsi"/>
-          <w:sz w:val="24"/>
-          <w:szCs w:val="24"/>
-        </w:rPr>
-        <w:t xml:space="preserve">con </w:t>
-      </w:r>
-      <w:r>
-        <w:rPr>
-          <w:rFonts w:cstheme="minorHAnsi"/>
-          <w:sz w:val="24"/>
-          <w:szCs w:val="24"/>
-        </w:rPr>
-        <w:t>los principios</w:t>
-      </w:r>
-      <w:r>
-        <w:rPr>
-          <w:rFonts w:cstheme="minorHAnsi"/>
-          <w:sz w:val="24"/>
-          <w:szCs w:val="24"/>
-        </w:rPr>
-        <w:t xml:space="preserve"> de Jakob Nielsen</w:t>
-      </w:r>
-      <w:r>
-        <w:rPr>
-          <w:rFonts w:cstheme="minorHAnsi"/>
-          <w:sz w:val="24"/>
-          <w:szCs w:val="24"/>
-        </w:rPr>
-        <w:t xml:space="preserve"> </w:t>
-      </w:r>
-      <w:r>
-        <w:rPr>
-          <w:rFonts w:cstheme="minorHAnsi"/>
-          <w:sz w:val="24"/>
-          <w:szCs w:val="24"/>
-        </w:rPr>
-        <w:t>e</w:t>
+        <w:t xml:space="preserve">tres principios </w:t>
+      </w:r>
+      <w:r>
+        <w:rPr>
+          <w:rFonts w:cstheme="minorHAnsi"/>
+          <w:sz w:val="24"/>
+          <w:szCs w:val="24"/>
+        </w:rPr>
+        <w:t xml:space="preserve">de </w:t>
+      </w:r>
+      <w:r>
+        <w:rPr>
+          <w:rFonts w:cstheme="minorHAnsi"/>
+          <w:sz w:val="24"/>
+          <w:szCs w:val="24"/>
+        </w:rPr>
+        <w:t>Jakob Nielsen</w:t>
+      </w:r>
+      <w:r>
+        <w:rPr>
+          <w:rFonts w:cstheme="minorHAnsi"/>
+          <w:sz w:val="24"/>
+          <w:szCs w:val="24"/>
+        </w:rPr>
+        <w:t>, se ha</w:t>
       </w:r>
       <w:r>
         <w:rPr>
@@ -2110,87 +2134,146 @@
           <w:sz w:val="24"/>
           <w:szCs w:val="24"/>
         </w:rPr>
-        <w:t xml:space="preserve"> dónde no </w:t>
-      </w:r>
-      <w:r>
-        <w:rPr>
-          <w:rFonts w:cstheme="minorHAnsi"/>
-          <w:sz w:val="24"/>
-          <w:szCs w:val="24"/>
-        </w:rPr>
-        <w:t>se</w:t>
-      </w:r>
-      <w:r>
-        <w:rPr>
-          <w:rFonts w:cstheme="minorHAnsi"/>
-          <w:sz w:val="24"/>
-          <w:szCs w:val="24"/>
-        </w:rPr>
-        <w:t xml:space="preserve"> han</w:t>
-      </w:r>
-      <w:r>
-        <w:rPr>
-          <w:rFonts w:cstheme="minorHAnsi"/>
-          <w:sz w:val="24"/>
-          <w:szCs w:val="24"/>
-        </w:rPr>
-        <w:t xml:space="preserve"> </w:t>
-      </w:r>
-      <w:r>
-        <w:rPr>
-          <w:rFonts w:cstheme="minorHAnsi"/>
-          <w:sz w:val="24"/>
-          <w:szCs w:val="24"/>
-        </w:rPr>
-        <w:t>s</w:t>
-      </w:r>
-      <w:r>
-        <w:rPr>
-          <w:rFonts w:cstheme="minorHAnsi"/>
-          <w:sz w:val="24"/>
-          <w:szCs w:val="24"/>
-        </w:rPr>
-        <w:t>e</w:t>
-      </w:r>
-      <w:r>
-        <w:rPr>
-          <w:rFonts w:cstheme="minorHAnsi"/>
-          <w:sz w:val="24"/>
-          <w:szCs w:val="24"/>
-        </w:rPr>
-        <w:t>g</w:t>
-      </w:r>
-      <w:r>
-        <w:rPr>
-          <w:rFonts w:cstheme="minorHAnsi"/>
-          <w:sz w:val="24"/>
-          <w:szCs w:val="24"/>
-        </w:rPr>
-        <w:t>uido</w:t>
-      </w:r>
-      <w:r>
-        <w:rPr>
-          <w:rFonts w:cstheme="minorHAnsi"/>
-          <w:sz w:val="24"/>
-          <w:szCs w:val="24"/>
-        </w:rPr>
-        <w:t xml:space="preserve"> </w:t>
-      </w:r>
-      <w:r>
-        <w:rPr>
-          <w:rFonts w:cstheme="minorHAnsi"/>
-          <w:sz w:val="24"/>
-          <w:szCs w:val="24"/>
-        </w:rPr>
-        <w:t>dichos</w:t>
-      </w:r>
-      <w:r>
-        <w:rPr>
-          <w:rFonts w:cstheme="minorHAnsi"/>
-          <w:sz w:val="24"/>
-          <w:szCs w:val="24"/>
-        </w:rPr>
-        <w:t xml:space="preserve"> principios.</w:t>
+        <w:t xml:space="preserve"> dónde</w:t>
+      </w:r>
+      <w:r>
+        <w:rPr>
+          <w:rFonts w:cstheme="minorHAnsi"/>
+          <w:sz w:val="24"/>
+          <w:szCs w:val="24"/>
+        </w:rPr>
+        <w:t xml:space="preserve"> se han seguido y dónde</w:t>
+      </w:r>
+      <w:r>
+        <w:rPr>
+          <w:rFonts w:cstheme="minorHAnsi"/>
+          <w:sz w:val="24"/>
+          <w:szCs w:val="24"/>
+        </w:rPr>
+        <w:t xml:space="preserve"> no</w:t>
+      </w:r>
+      <w:r>
+        <w:rPr>
+          <w:rFonts w:cstheme="minorHAnsi"/>
+          <w:sz w:val="24"/>
+          <w:szCs w:val="24"/>
+        </w:rPr>
+        <w:t>.</w:t>
+      </w:r>
+      <w:r>
+        <w:rPr>
+          <w:rFonts w:cstheme="minorHAnsi"/>
+          <w:sz w:val="24"/>
+          <w:szCs w:val="24"/>
+        </w:rPr>
+        <w:t xml:space="preserve"> Los principios </w:t>
+      </w:r>
+      <w:r>
+        <w:rPr>
+          <w:rFonts w:cstheme="minorHAnsi"/>
+          <w:sz w:val="24"/>
+          <w:szCs w:val="24"/>
+        </w:rPr>
+        <w:t>seleccionados</w:t>
+      </w:r>
+      <w:r>
+        <w:rPr>
+          <w:rFonts w:cstheme="minorHAnsi"/>
+          <w:sz w:val="24"/>
+          <w:szCs w:val="24"/>
+        </w:rPr>
+        <w:t xml:space="preserve"> son:</w:t>
+      </w:r>
+    </w:p>
+    <w:p>
+      <w:pPr>
+        <w:spacing w:before="20" w:after="20"/>
+        <w:jc w:val="both"/>
+        <w:rPr>
+          <w:rFonts w:cstheme="minorHAnsi"/>
+          <w:sz w:val="24"/>
+          <w:szCs w:val="24"/>
+        </w:rPr>
+      </w:pPr>
+    </w:p>
+    <w:p>
+      <w:pPr>
+        <w:pStyle w:val="Prrafodelista"/>
+        <w:numPr>
+          <w:ilvl w:val="0"/>
+          <w:numId w:val="3"/>
+        </w:numPr>
+        <w:spacing w:before="20" w:after="20"/>
+        <w:jc w:val="both"/>
+        <w:rPr>
+          <w:rFonts w:cstheme="minorHAnsi"/>
+          <w:sz w:val="24"/>
+          <w:szCs w:val="24"/>
+        </w:rPr>
+      </w:pPr>
+      <w:r>
+        <w:rPr>
+          <w:rFonts w:cstheme="minorHAnsi"/>
+          <w:sz w:val="24"/>
+          <w:szCs w:val="24"/>
+        </w:rPr>
+        <w:t>Visibilidad del estado del sistema.</w:t>
+      </w:r>
+    </w:p>
+    <w:p>
+      <w:pPr>
+        <w:pStyle w:val="Prrafodelista"/>
+        <w:numPr>
+          <w:ilvl w:val="0"/>
+          <w:numId w:val="3"/>
+        </w:numPr>
+        <w:spacing w:before="20" w:after="20"/>
+        <w:jc w:val="both"/>
+        <w:rPr>
+          <w:rFonts w:cstheme="minorHAnsi"/>
+          <w:sz w:val="24"/>
+          <w:szCs w:val="24"/>
+        </w:rPr>
+      </w:pPr>
+      <w:r>
+        <w:rPr>
+          <w:rFonts w:cstheme="minorHAnsi"/>
+          <w:sz w:val="24"/>
+          <w:szCs w:val="24"/>
+        </w:rPr>
+        <w:t>Control y libertad del usuario</w:t>
+      </w:r>
+      <w:r>
+        <w:rPr>
+          <w:rFonts w:cstheme="minorHAnsi"/>
+          <w:sz w:val="24"/>
+          <w:szCs w:val="24"/>
+        </w:rPr>
+        <w:t>.</w:t>
+      </w:r>
+    </w:p>
+    <w:p>
+      <w:pPr>
+        <w:pStyle w:val="Prrafodelista"/>
+        <w:numPr>
+          <w:ilvl w:val="0"/>
+          <w:numId w:val="3"/>
+        </w:numPr>
+        <w:spacing w:before="20" w:after="20"/>
+        <w:jc w:val="both"/>
+        <w:rPr>
+          <w:rFonts w:cstheme="minorHAnsi"/>
+          <w:sz w:val="24"/>
+          <w:szCs w:val="24"/>
+        </w:rPr>
+      </w:pPr>
+      <w:r>
+        <w:rPr>
+          <w:rFonts w:cstheme="minorHAnsi"/>
+          <w:sz w:val="24"/>
+          <w:szCs w:val="24"/>
+        </w:rPr>
+        <w:t>Prevención de errores.</w:t>
       </w:r>
     </w:p>
     <w:p>
@@ -2455,7 +2538,7 @@
           <w:szCs w:val="24"/>
           <w:shd w:val="clear" w:color="auto" w:fill="FFFFFF"/>
         </w:rPr>
-        <w:t xml:space="preserve"> </w:t>
+        <w:t xml:space="preserve"> del sistema o aplicación</w:t>
       </w:r>
       <w:r>
         <w:rPr>
@@ -2468,7 +2551,7 @@
           <w:szCs w:val="24"/>
           <w:shd w:val="clear" w:color="auto" w:fill="FFFFFF"/>
         </w:rPr>
-        <w:t xml:space="preserve">debe </w:t>
+        <w:t xml:space="preserve"> </w:t>
       </w:r>
       <w:r>
         <w:rPr>
@@ -2481,7 +2564,7 @@
           <w:szCs w:val="24"/>
           <w:shd w:val="clear" w:color="auto" w:fill="FFFFFF"/>
         </w:rPr>
-        <w:t>comunicar</w:t>
+        <w:t xml:space="preserve">debe </w:t>
       </w:r>
       <w:r>
         <w:rPr>
@@ -2494,7 +2577,7 @@
           <w:szCs w:val="24"/>
           <w:shd w:val="clear" w:color="auto" w:fill="FFFFFF"/>
         </w:rPr>
-        <w:t xml:space="preserve"> </w:t>
+        <w:t>comunicar</w:t>
       </w:r>
       <w:r>
         <w:rPr>
@@ -2507,7 +2590,7 @@
           <w:szCs w:val="24"/>
           <w:shd w:val="clear" w:color="auto" w:fill="FFFFFF"/>
         </w:rPr>
-        <w:t xml:space="preserve">al usuario lo que </w:t>
+        <w:t xml:space="preserve"> </w:t>
       </w:r>
       <w:r>
         <w:rPr>
@@ -2520,7 +2603,7 @@
           <w:szCs w:val="24"/>
           <w:shd w:val="clear" w:color="auto" w:fill="FFFFFF"/>
         </w:rPr>
-        <w:t xml:space="preserve">está </w:t>
+        <w:t xml:space="preserve">al usuario lo que </w:t>
       </w:r>
       <w:r>
         <w:rPr>
@@ -2533,7 +2616,7 @@
           <w:szCs w:val="24"/>
           <w:shd w:val="clear" w:color="auto" w:fill="FFFFFF"/>
         </w:rPr>
-        <w:t>sucediendo</w:t>
+        <w:t xml:space="preserve">está </w:t>
       </w:r>
       <w:r>
         <w:rPr>
@@ -2546,7 +2629,7 @@
           <w:szCs w:val="24"/>
           <w:shd w:val="clear" w:color="auto" w:fill="FFFFFF"/>
         </w:rPr>
-        <w:t xml:space="preserve"> en </w:t>
+        <w:t>sucediend</w:t>
       </w:r>
       <w:r>
         <w:rPr>
@@ -2559,7 +2642,7 @@
           <w:szCs w:val="24"/>
           <w:shd w:val="clear" w:color="auto" w:fill="FFFFFF"/>
         </w:rPr>
-        <w:t>el sistema o aplicación</w:t>
+        <w:t>o</w:t>
       </w:r>
       <w:r>
         <w:rPr>
@@ -2585,7 +2668,7 @@
           <w:szCs w:val="24"/>
           <w:shd w:val="clear" w:color="auto" w:fill="FFFFFF"/>
         </w:rPr>
-        <w:t xml:space="preserve"> para ello se </w:t>
+        <w:t xml:space="preserve"> para ello</w:t>
       </w:r>
       <w:r>
         <w:rPr>
@@ -2598,7 +2681,7 @@
           <w:szCs w:val="24"/>
           <w:shd w:val="clear" w:color="auto" w:fill="FFFFFF"/>
         </w:rPr>
-        <w:t>deben</w:t>
+        <w:t>,</w:t>
       </w:r>
       <w:r>
         <w:rPr>
@@ -2611,7 +2694,7 @@
           <w:szCs w:val="24"/>
           <w:shd w:val="clear" w:color="auto" w:fill="FFFFFF"/>
         </w:rPr>
-        <w:t xml:space="preserve"> utilizar mensajes </w:t>
+        <w:t xml:space="preserve"> se </w:t>
       </w:r>
       <w:r>
         <w:rPr>
@@ -2624,7 +2707,7 @@
           <w:szCs w:val="24"/>
           <w:shd w:val="clear" w:color="auto" w:fill="FFFFFF"/>
         </w:rPr>
-        <w:t>fáciles de comprender</w:t>
+        <w:t>deben</w:t>
       </w:r>
       <w:r>
         <w:rPr>
@@ -2637,7 +2720,7 @@
           <w:szCs w:val="24"/>
           <w:shd w:val="clear" w:color="auto" w:fill="FFFFFF"/>
         </w:rPr>
-        <w:t>, cambios de color</w:t>
+        <w:t xml:space="preserve"> utilizar mensajes </w:t>
       </w:r>
       <w:r>
         <w:rPr>
@@ -2650,7 +2733,59 @@
           <w:szCs w:val="24"/>
           <w:shd w:val="clear" w:color="auto" w:fill="FFFFFF"/>
         </w:rPr>
-        <w:t xml:space="preserve"> en los elementos</w:t>
+        <w:t>fáciles de comprender</w:t>
+      </w:r>
+      <w:r>
+        <w:rPr>
+          <w:rStyle w:val="Textoennegrita"/>
+          <w:rFonts w:cstheme="minorHAnsi"/>
+          <w:b w:val="0"/>
+          <w:bCs w:val="0"/>
+          <w:color w:val="333333"/>
+          <w:sz w:val="24"/>
+          <w:szCs w:val="24"/>
+          <w:shd w:val="clear" w:color="auto" w:fill="FFFFFF"/>
+        </w:rPr>
+        <w:t>, cambios de color</w:t>
+      </w:r>
+      <w:r>
+        <w:rPr>
+          <w:rStyle w:val="Textoennegrita"/>
+          <w:rFonts w:cstheme="minorHAnsi"/>
+          <w:b w:val="0"/>
+          <w:bCs w:val="0"/>
+          <w:color w:val="333333"/>
+          <w:sz w:val="24"/>
+          <w:szCs w:val="24"/>
+          <w:shd w:val="clear" w:color="auto" w:fill="FFFFFF"/>
+        </w:rPr>
+        <w:t xml:space="preserve"> en </w:t>
+      </w:r>
+      <w:r>
+        <w:rPr>
+          <w:rStyle w:val="Textoennegrita"/>
+          <w:rFonts w:cstheme="minorHAnsi"/>
+          <w:b w:val="0"/>
+          <w:bCs w:val="0"/>
+          <w:color w:val="333333"/>
+          <w:sz w:val="24"/>
+          <w:szCs w:val="24"/>
+          <w:shd w:val="clear" w:color="auto" w:fill="FFFFFF"/>
+        </w:rPr>
+        <w:t xml:space="preserve">algunos de sus </w:t>
+      </w:r>
+      <w:r>
+        <w:rPr>
+          <w:rStyle w:val="Textoennegrita"/>
+          <w:rFonts w:cstheme="minorHAnsi"/>
+          <w:b w:val="0"/>
+          <w:bCs w:val="0"/>
+          <w:color w:val="333333"/>
+          <w:sz w:val="24"/>
+          <w:szCs w:val="24"/>
+          <w:shd w:val="clear" w:color="auto" w:fill="FFFFFF"/>
+        </w:rPr>
+        <w:t>elementos</w:t>
       </w:r>
       <w:r>
         <w:rPr>
@@ -3497,15 +3632,39 @@
           <w:sz w:val="24"/>
           <w:szCs w:val="24"/>
         </w:rPr>
-        <w:t xml:space="preserve"> el campus virtual del alumno en la plataforma de UNIR México </w:t>
-      </w:r>
-      <w:r>
-        <w:rPr>
-          <w:rFonts w:cstheme="minorHAnsi"/>
-          <w:sz w:val="24"/>
-          <w:szCs w:val="24"/>
-        </w:rPr>
-        <w:t>este principio se cumple por lo siguiente</w:t>
+        <w:t xml:space="preserve"> el campus virtual del alumno en la plataforma</w:t>
+      </w:r>
+      <w:r>
+        <w:rPr>
+          <w:rFonts w:cstheme="minorHAnsi"/>
+          <w:sz w:val="24"/>
+          <w:szCs w:val="24"/>
+        </w:rPr>
+        <w:t xml:space="preserve"> educativa</w:t>
+      </w:r>
+      <w:r>
+        <w:rPr>
+          <w:rFonts w:cstheme="minorHAnsi"/>
+          <w:sz w:val="24"/>
+          <w:szCs w:val="24"/>
+        </w:rPr>
+        <w:t xml:space="preserve"> de UNIR México </w:t>
+      </w:r>
+      <w:r>
+        <w:rPr>
+          <w:rFonts w:cstheme="minorHAnsi"/>
+          <w:sz w:val="24"/>
+          <w:szCs w:val="24"/>
+        </w:rPr>
+        <w:t xml:space="preserve">este principio se </w:t>
+      </w:r>
+      <w:r>
+        <w:rPr>
+          <w:rFonts w:cstheme="minorHAnsi"/>
+          <w:sz w:val="24"/>
+          <w:szCs w:val="24"/>
+        </w:rPr>
+        <w:t>ve aplicado por las siguientes razones</w:t>
       </w:r>
       <w:r>
         <w:rPr>
@@ -3555,15 +3714,31 @@
           <w:sz w:val="24"/>
           <w:szCs w:val="24"/>
         </w:rPr>
-        <w:t xml:space="preserve"> con el contraste </w:t>
-      </w:r>
-      <w:r>
-        <w:rPr>
-          <w:rFonts w:cstheme="minorHAnsi"/>
-          <w:sz w:val="24"/>
-          <w:szCs w:val="24"/>
-        </w:rPr>
-        <w:t>entre los</w:t>
+        <w:t xml:space="preserve"> con </w:t>
+      </w:r>
+      <w:r>
+        <w:rPr>
+          <w:rFonts w:cstheme="minorHAnsi"/>
+          <w:sz w:val="24"/>
+          <w:szCs w:val="24"/>
+        </w:rPr>
+        <w:t>un</w:t>
+      </w:r>
+      <w:r>
+        <w:rPr>
+          <w:rFonts w:cstheme="minorHAnsi"/>
+          <w:sz w:val="24"/>
+          <w:szCs w:val="24"/>
+        </w:rPr>
+        <w:t xml:space="preserve"> contraste </w:t>
+      </w:r>
+      <w:r>
+        <w:rPr>
+          <w:rFonts w:cstheme="minorHAnsi"/>
+          <w:sz w:val="24"/>
+          <w:szCs w:val="24"/>
+        </w:rPr>
+        <w:t>de</w:t>
       </w:r>
       <w:r>
         <w:rPr>
@@ -3800,6 +3975,7 @@
     </w:p>
     <w:p>
       <w:pPr>
+        <w:pStyle w:val="Prrafodelista"/>
         <w:spacing w:before="20" w:after="100"/>
         <w:jc w:val="both"/>
         <w:rPr>
@@ -3825,7 +4001,15 @@
           <w:sz w:val="24"/>
           <w:szCs w:val="24"/>
         </w:rPr>
-        <w:t xml:space="preserve">Conclusión: </w:t>
+        <w:t>Con esto, p</w:t>
+      </w:r>
+      <w:r>
+        <w:rPr>
+          <w:rFonts w:cstheme="minorHAnsi"/>
+          <w:sz w:val="24"/>
+          <w:szCs w:val="24"/>
+        </w:rPr>
+        <w:t xml:space="preserve">odemos concluir que el principio de visibilidad de estado del sistema está </w:t>
       </w:r>
       <w:r>
         <w:rPr>
@@ -3836,7 +4020,18 @@
           <w:sz w:val="24"/>
           <w:szCs w:val="24"/>
         </w:rPr>
-        <w:t>Aplicado.</w:t>
+        <w:t>a</w:t>
+      </w:r>
+      <w:r>
+        <w:rPr>
+          <w:rFonts w:cstheme="minorHAnsi"/>
+          <w:b/>
+          <w:bCs/>
+          <w:color w:val="00B050"/>
+          <w:sz w:val="24"/>
+          <w:szCs w:val="24"/>
+        </w:rPr>
+        <w:t>plicado.</w:t>
       </w:r>
     </w:p>
     <w:p>
@@ -3904,6 +4099,14 @@
           <w:sz w:val="24"/>
           <w:szCs w:val="24"/>
         </w:rPr>
+        <w:t xml:space="preserve">además, </w:t>
+      </w:r>
+      <w:r>
+        <w:rPr>
+          <w:rFonts w:cstheme="minorHAnsi"/>
+          <w:sz w:val="24"/>
+          <w:szCs w:val="24"/>
+        </w:rPr>
         <w:t xml:space="preserve">debe ser fácil </w:t>
       </w:r>
       <w:r>
@@ -3928,15 +4131,47 @@
           <w:sz w:val="24"/>
           <w:szCs w:val="24"/>
         </w:rPr>
-        <w:t xml:space="preserve"> deshacer algún cambio en el </w:t>
-      </w:r>
-      <w:r>
-        <w:rPr>
-          <w:rFonts w:cstheme="minorHAnsi"/>
-          <w:sz w:val="24"/>
-          <w:szCs w:val="24"/>
-        </w:rPr>
-        <w:t>sistema.</w:t>
+        <w:t xml:space="preserve"> deshacer algún cambio</w:t>
+      </w:r>
+      <w:r>
+        <w:rPr>
+          <w:rFonts w:cstheme="minorHAnsi"/>
+          <w:sz w:val="24"/>
+          <w:szCs w:val="24"/>
+        </w:rPr>
+        <w:t xml:space="preserve"> hecho</w:t>
+      </w:r>
+      <w:r>
+        <w:rPr>
+          <w:rFonts w:cstheme="minorHAnsi"/>
+          <w:sz w:val="24"/>
+          <w:szCs w:val="24"/>
+        </w:rPr>
+        <w:t xml:space="preserve"> en el </w:t>
+      </w:r>
+      <w:r>
+        <w:rPr>
+          <w:rFonts w:cstheme="minorHAnsi"/>
+          <w:sz w:val="24"/>
+          <w:szCs w:val="24"/>
+        </w:rPr>
+        <w:t>sistema</w:t>
+      </w:r>
+      <w:r>
+        <w:rPr>
+          <w:rFonts w:cstheme="minorHAnsi"/>
+          <w:sz w:val="24"/>
+          <w:szCs w:val="24"/>
+        </w:rPr>
+        <w:t xml:space="preserve"> o aplicación</w:t>
+      </w:r>
+      <w:r>
+        <w:rPr>
+          <w:rFonts w:cstheme="minorHAnsi"/>
+          <w:sz w:val="24"/>
+          <w:szCs w:val="24"/>
+        </w:rPr>
+        <w:t>.</w:t>
       </w:r>
     </w:p>
     <w:p>
@@ -4017,15 +4252,55 @@
           <w:sz w:val="24"/>
           <w:szCs w:val="24"/>
         </w:rPr>
-        <w:t>En el campus virtual del alumno de la plataforma educativa de UNIR México ofrece una navegación</w:t>
-      </w:r>
-      <w:r>
-        <w:rPr>
-          <w:rFonts w:cstheme="minorHAnsi"/>
-          <w:sz w:val="24"/>
-          <w:szCs w:val="24"/>
-        </w:rPr>
-        <w:t xml:space="preserve"> libre en las diferentes opciones para el alumno, para salir de ellas basta con hacer clic en cualquiera de los enlaces </w:t>
+        <w:t>El campus virtual del alumno de la plataforma educativa de UNIR México ofrece una navegación</w:t>
+      </w:r>
+      <w:r>
+        <w:rPr>
+          <w:rFonts w:cstheme="minorHAnsi"/>
+          <w:sz w:val="24"/>
+          <w:szCs w:val="24"/>
+        </w:rPr>
+        <w:t xml:space="preserve"> libre </w:t>
+      </w:r>
+      <w:r>
+        <w:rPr>
+          <w:rFonts w:cstheme="minorHAnsi"/>
+          <w:sz w:val="24"/>
+          <w:szCs w:val="24"/>
+        </w:rPr>
+        <w:t>para el alumno</w:t>
+      </w:r>
+      <w:r>
+        <w:rPr>
+          <w:rFonts w:cstheme="minorHAnsi"/>
+          <w:sz w:val="24"/>
+          <w:szCs w:val="24"/>
+        </w:rPr>
+        <w:t xml:space="preserve"> </w:t>
+      </w:r>
+      <w:r>
+        <w:rPr>
+          <w:rFonts w:cstheme="minorHAnsi"/>
+          <w:sz w:val="24"/>
+          <w:szCs w:val="24"/>
+        </w:rPr>
+        <w:t>en las diferentes opciones</w:t>
+      </w:r>
+      <w:r>
+        <w:rPr>
+          <w:rFonts w:cstheme="minorHAnsi"/>
+          <w:sz w:val="24"/>
+          <w:szCs w:val="24"/>
+        </w:rPr>
+        <w:t xml:space="preserve"> de la barra lateral</w:t>
+      </w:r>
+      <w:r>
+        <w:rPr>
+          <w:rFonts w:cstheme="minorHAnsi"/>
+          <w:sz w:val="24"/>
+          <w:szCs w:val="24"/>
+        </w:rPr>
+        <w:t xml:space="preserve">, para salir de ellas basta con hacer clic en cualquiera de los enlaces </w:t>
       </w:r>
       <w:r>
         <w:rPr>
@@ -4063,7 +4338,31 @@
           <w:sz w:val="24"/>
           <w:szCs w:val="24"/>
         </w:rPr>
-        <w:t xml:space="preserve">Conclusión: </w:t>
+        <w:t>En base a esto, se c</w:t>
+      </w:r>
+      <w:r>
+        <w:rPr>
+          <w:rFonts w:cstheme="minorHAnsi"/>
+          <w:sz w:val="24"/>
+          <w:szCs w:val="24"/>
+        </w:rPr>
+        <w:t>onclu</w:t>
+      </w:r>
+      <w:r>
+        <w:rPr>
+          <w:rFonts w:cstheme="minorHAnsi"/>
+          <w:sz w:val="24"/>
+          <w:szCs w:val="24"/>
+        </w:rPr>
+        <w:t>ye que el principio del control y libertad del usuario está</w:t>
+      </w:r>
+      <w:r>
+        <w:rPr>
+          <w:rFonts w:cstheme="minorHAnsi"/>
+          <w:sz w:val="24"/>
+          <w:szCs w:val="24"/>
+        </w:rPr>
+        <w:t xml:space="preserve"> </w:t>
       </w:r>
       <w:r>
         <w:rPr>
@@ -4074,7 +4373,18 @@
           <w:sz w:val="24"/>
           <w:szCs w:val="24"/>
         </w:rPr>
-        <w:t>Aplicado.</w:t>
+        <w:t>a</w:t>
+      </w:r>
+      <w:r>
+        <w:rPr>
+          <w:rFonts w:cstheme="minorHAnsi"/>
+          <w:b/>
+          <w:bCs/>
+          <w:color w:val="00B050"/>
+          <w:sz w:val="24"/>
+          <w:szCs w:val="24"/>
+        </w:rPr>
+        <w:t>plicado.</w:t>
       </w:r>
     </w:p>
     <w:p>
@@ -4134,6 +4444,7 @@
     <w:p>
       <w:pPr>
         <w:spacing w:before="20" w:after="100"/>
+        <w:jc w:val="both"/>
         <w:rPr>
           <w:rFonts w:cstheme="minorHAnsi"/>
           <w:sz w:val="24"/>
@@ -4162,7 +4473,23 @@
           <w:sz w:val="24"/>
           <w:szCs w:val="24"/>
         </w:rPr>
-        <w:t>cometan errores.</w:t>
+        <w:t>cometan errores</w:t>
+      </w:r>
+      <w:r>
+        <w:rPr>
+          <w:rFonts w:cstheme="minorHAnsi"/>
+          <w:sz w:val="24"/>
+          <w:szCs w:val="24"/>
+        </w:rPr>
+        <w:t xml:space="preserve"> en lo posible</w:t>
+      </w:r>
+      <w:r>
+        <w:rPr>
+          <w:rFonts w:cstheme="minorHAnsi"/>
+          <w:sz w:val="24"/>
+          <w:szCs w:val="24"/>
+        </w:rPr>
+        <w:t>.</w:t>
       </w:r>
     </w:p>
     <w:p>
@@ -4179,8 +4506,328 @@
         <w:rPr>
           <w:noProof/>
         </w:rPr>
+        <mc:AlternateContent>
+          <mc:Choice Requires="wps">
+            <w:drawing>
+              <wp:anchor distT="0" distB="0" distL="114300" distR="114300" simplePos="0" relativeHeight="251682816" behindDoc="0" locked="0" layoutInCell="1" allowOverlap="1" wp14:anchorId="64C036F6" wp14:editId="6FE6BFE5">
+                <wp:simplePos x="0" y="0"/>
+                <wp:positionH relativeFrom="column">
+                  <wp:posOffset>1796415</wp:posOffset>
+                </wp:positionH>
+                <wp:positionV relativeFrom="paragraph">
+                  <wp:posOffset>3404566</wp:posOffset>
+                </wp:positionV>
+                <wp:extent cx="595222" cy="432543"/>
+                <wp:effectExtent l="19050" t="19050" r="14605" b="24765"/>
+                <wp:wrapNone/>
+                <wp:docPr id="14" name="Rectángulo 14"/>
+                <wp:cNvGraphicFramePr/>
+                <a:graphic xmlns:a="http://schemas.openxmlformats.org/drawingml/2006/main">
+                  <a:graphicData uri="http://schemas.microsoft.com/office/word/2010/wordprocessingShape">
+                    <wps:wsp>
+                      <wps:cNvSpPr/>
+                      <wps:spPr>
+                        <a:xfrm>
+                          <a:off x="0" y="0"/>
+                          <a:ext cx="595222" cy="432543"/>
+                        </a:xfrm>
+                        <a:prstGeom prst="rect">
+                          <a:avLst/>
+                        </a:prstGeom>
+                        <a:noFill/>
+                        <a:ln w="28575">
+                          <a:solidFill>
+                            <a:srgbClr val="FF0000"/>
+                          </a:solidFill>
+                        </a:ln>
+                      </wps:spPr>
+                      <wps:style>
+                        <a:lnRef idx="2">
+                          <a:schemeClr val="accent1">
+                            <a:shade val="50000"/>
+                          </a:schemeClr>
+                        </a:lnRef>
+                        <a:fillRef idx="1">
+                          <a:schemeClr val="accent1"/>
+                        </a:fillRef>
+                        <a:effectRef idx="0">
+                          <a:schemeClr val="accent1"/>
+                        </a:effectRef>
+                        <a:fontRef idx="minor">
+                          <a:schemeClr val="lt1"/>
+                        </a:fontRef>
+                      </wps:style>
+                      <wps:bodyPr rot="0" spcFirstLastPara="0" vertOverflow="overflow" horzOverflow="overflow" vert="horz" wrap="square" lIns="91440" tIns="45720" rIns="91440" bIns="45720" numCol="1" spcCol="0" rtlCol="0" fromWordArt="0" anchor="ctr" anchorCtr="0" forceAA="0" compatLnSpc="1">
+                        <a:prstTxWarp prst="textNoShape">
+                          <a:avLst/>
+                        </a:prstTxWarp>
+                        <a:noAutofit/>
+                      </wps:bodyPr>
+                    </wps:wsp>
+                  </a:graphicData>
+                </a:graphic>
+                <wp14:sizeRelH relativeFrom="margin">
+                  <wp14:pctWidth>0</wp14:pctWidth>
+                </wp14:sizeRelH>
+                <wp14:sizeRelV relativeFrom="margin">
+                  <wp14:pctHeight>0</wp14:pctHeight>
+                </wp14:sizeRelV>
+              </wp:anchor>
+            </w:drawing>
+          </mc:Choice>
+          <mc:Fallback>
+            <w:pict>
+              <v:rect w14:anchorId="57CF815D" id="Rectángulo 14" o:spid="_x0000_s1026" style="position:absolute;margin-left:141.45pt;margin-top:268.1pt;width:46.85pt;height:34.05pt;z-index:251682816;visibility:visible;mso-wrap-style:square;mso-width-percent:0;mso-height-percent:0;mso-wrap-distance-left:9pt;mso-wrap-distance-top:0;mso-wrap-distance-right:9pt;mso-wrap-distance-bottom:0;mso-position-horizontal:absolute;mso-position-horizontal-relative:text;mso-position-vertical:absolute;mso-position-vertical-relative:text;mso-width-percent:0;mso-height-percent:0;mso-width-relative:margin;mso-height-relative:margin;v-text-anchor:middle" o:gfxdata="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" filled="f" strokecolor="red" strokeweight="2.25pt"/>
+            </w:pict>
+          </mc:Fallback>
+        </mc:AlternateContent>
+      </w:r>
+      <w:r>
+        <w:rPr>
+          <w:noProof/>
+        </w:rPr>
+        <mc:AlternateContent>
+          <mc:Choice Requires="wps">
+            <w:drawing>
+              <wp:anchor distT="0" distB="0" distL="114300" distR="114300" simplePos="0" relativeHeight="251676672" behindDoc="0" locked="0" layoutInCell="1" allowOverlap="1" wp14:anchorId="701970B0" wp14:editId="0308635F">
+                <wp:simplePos x="0" y="0"/>
+                <wp:positionH relativeFrom="column">
+                  <wp:posOffset>1785289</wp:posOffset>
+                </wp:positionH>
+                <wp:positionV relativeFrom="paragraph">
+                  <wp:posOffset>781050</wp:posOffset>
+                </wp:positionV>
+                <wp:extent cx="594995" cy="432435"/>
+                <wp:effectExtent l="19050" t="19050" r="14605" b="24765"/>
+                <wp:wrapNone/>
+                <wp:docPr id="10" name="Rectángulo 10"/>
+                <wp:cNvGraphicFramePr/>
+                <a:graphic xmlns:a="http://schemas.openxmlformats.org/drawingml/2006/main">
+                  <a:graphicData uri="http://schemas.microsoft.com/office/word/2010/wordprocessingShape">
+                    <wps:wsp>
+                      <wps:cNvSpPr/>
+                      <wps:spPr>
+                        <a:xfrm>
+                          <a:off x="0" y="0"/>
+                          <a:ext cx="594995" cy="432435"/>
+                        </a:xfrm>
+                        <a:prstGeom prst="rect">
+                          <a:avLst/>
+                        </a:prstGeom>
+                        <a:noFill/>
+                        <a:ln w="28575">
+                          <a:solidFill>
+                            <a:srgbClr val="FF0000"/>
+                          </a:solidFill>
+                        </a:ln>
+                      </wps:spPr>
+                      <wps:style>
+                        <a:lnRef idx="2">
+                          <a:schemeClr val="accent1">
+                            <a:shade val="50000"/>
+                          </a:schemeClr>
+                        </a:lnRef>
+                        <a:fillRef idx="1">
+                          <a:schemeClr val="accent1"/>
+                        </a:fillRef>
+                        <a:effectRef idx="0">
+                          <a:schemeClr val="accent1"/>
+                        </a:effectRef>
+                        <a:fontRef idx="minor">
+                          <a:schemeClr val="lt1"/>
+                        </a:fontRef>
+                      </wps:style>
+                      <wps:bodyPr rot="0" spcFirstLastPara="0" vertOverflow="overflow" horzOverflow="overflow" vert="horz" wrap="square" lIns="91440" tIns="45720" rIns="91440" bIns="45720" numCol="1" spcCol="0" rtlCol="0" fromWordArt="0" anchor="ctr" anchorCtr="0" forceAA="0" compatLnSpc="1">
+                        <a:prstTxWarp prst="textNoShape">
+                          <a:avLst/>
+                        </a:prstTxWarp>
+                        <a:noAutofit/>
+                      </wps:bodyPr>
+                    </wps:wsp>
+                  </a:graphicData>
+                </a:graphic>
+                <wp14:sizeRelH relativeFrom="margin">
+                  <wp14:pctWidth>0</wp14:pctWidth>
+                </wp14:sizeRelH>
+                <wp14:sizeRelV relativeFrom="margin">
+                  <wp14:pctHeight>0</wp14:pctHeight>
+                </wp14:sizeRelV>
+              </wp:anchor>
+            </w:drawing>
+          </mc:Choice>
+          <mc:Fallback>
+            <w:pict>
+              <v:rect w14:anchorId="67FB8C21" id="Rectángulo 10" o:spid="_x0000_s1026" style="position:absolute;margin-left:140.55pt;margin-top:61.5pt;width:46.85pt;height:34.05pt;z-index:251676672;visibility:visible;mso-wrap-style:square;mso-width-percent:0;mso-height-percent:0;mso-wrap-distance-left:9pt;mso-wrap-distance-top:0;mso-wrap-distance-right:9pt;mso-wrap-distance-bottom:0;mso-position-horizontal:absolute;mso-position-horizontal-relative:text;mso-position-vertical:absolute;mso-position-vertical-relative:text;mso-width-percent:0;mso-height-percent:0;mso-width-relative:margin;mso-height-relative:margin;v-text-anchor:middle" o:gfxdata="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" filled="f" strokecolor="red" strokeweight="2.25pt"/>
+            </w:pict>
+          </mc:Fallback>
+        </mc:AlternateContent>
+      </w:r>
+      <w:r>
+        <w:rPr>
+          <w:noProof/>
+        </w:rPr>
+        <mc:AlternateContent>
+          <mc:Choice Requires="wps">
+            <w:drawing>
+              <wp:anchor distT="0" distB="0" distL="114300" distR="114300" simplePos="0" relativeHeight="251680768" behindDoc="0" locked="0" layoutInCell="1" allowOverlap="1" wp14:anchorId="16B872A0" wp14:editId="2420492A">
+                <wp:simplePos x="0" y="0"/>
+                <wp:positionH relativeFrom="column">
+                  <wp:posOffset>1796994</wp:posOffset>
+                </wp:positionH>
+                <wp:positionV relativeFrom="paragraph">
+                  <wp:posOffset>2682102</wp:posOffset>
+                </wp:positionV>
+                <wp:extent cx="595222" cy="432543"/>
+                <wp:effectExtent l="19050" t="19050" r="14605" b="24765"/>
+                <wp:wrapNone/>
+                <wp:docPr id="13" name="Rectángulo 13"/>
+                <wp:cNvGraphicFramePr/>
+                <a:graphic xmlns:a="http://schemas.openxmlformats.org/drawingml/2006/main">
+                  <a:graphicData uri="http://schemas.microsoft.com/office/word/2010/wordprocessingShape">
+                    <wps:wsp>
+                      <wps:cNvSpPr/>
+                      <wps:spPr>
+                        <a:xfrm>
+                          <a:off x="0" y="0"/>
+                          <a:ext cx="595222" cy="432543"/>
+                        </a:xfrm>
+                        <a:prstGeom prst="rect">
+                          <a:avLst/>
+                        </a:prstGeom>
+                        <a:noFill/>
+                        <a:ln w="28575">
+                          <a:solidFill>
+                            <a:srgbClr val="FF0000"/>
+                          </a:solidFill>
+                        </a:ln>
+                      </wps:spPr>
+                      <wps:style>
+                        <a:lnRef idx="2">
+                          <a:schemeClr val="accent1">
+                            <a:shade val="50000"/>
+                          </a:schemeClr>
+                        </a:lnRef>
+                        <a:fillRef idx="1">
+                          <a:schemeClr val="accent1"/>
+                        </a:fillRef>
+                        <a:effectRef idx="0">
+                          <a:schemeClr val="accent1"/>
+                        </a:effectRef>
+                        <a:fontRef idx="minor">
+                          <a:schemeClr val="lt1"/>
+                        </a:fontRef>
+                      </wps:style>
+                      <wps:bodyPr rot="0" spcFirstLastPara="0" vertOverflow="overflow" horzOverflow="overflow" vert="horz" wrap="square" lIns="91440" tIns="45720" rIns="91440" bIns="45720" numCol="1" spcCol="0" rtlCol="0" fromWordArt="0" anchor="ctr" anchorCtr="0" forceAA="0" compatLnSpc="1">
+                        <a:prstTxWarp prst="textNoShape">
+                          <a:avLst/>
+                        </a:prstTxWarp>
+                        <a:noAutofit/>
+                      </wps:bodyPr>
+                    </wps:wsp>
+                  </a:graphicData>
+                </a:graphic>
+                <wp14:sizeRelH relativeFrom="margin">
+                  <wp14:pctWidth>0</wp14:pctWidth>
+                </wp14:sizeRelH>
+                <wp14:sizeRelV relativeFrom="margin">
+                  <wp14:pctHeight>0</wp14:pctHeight>
+                </wp14:sizeRelV>
+              </wp:anchor>
+            </w:drawing>
+          </mc:Choice>
+          <mc:Fallback>
+            <w:pict>
+              <v:rect w14:anchorId="1B3E2C91" id="Rectángulo 13" o:spid="_x0000_s1026" style="position:absolute;margin-left:141.5pt;margin-top:211.2pt;width:46.85pt;height:34.05pt;z-index:251680768;visibility:visible;mso-wrap-style:square;mso-width-percent:0;mso-height-percent:0;mso-wrap-distance-left:9pt;mso-wrap-distance-top:0;mso-wrap-distance-right:9pt;mso-wrap-distance-bottom:0;mso-position-horizontal:absolute;mso-position-horizontal-relative:text;mso-position-vertical:absolute;mso-position-vertical-relative:text;mso-width-percent:0;mso-height-percent:0;mso-width-relative:margin;mso-height-relative:margin;v-text-anchor:middle" o:gfxdata="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" filled="f" strokecolor="red" strokeweight="2.25pt"/>
+            </w:pict>
+          </mc:Fallback>
+        </mc:AlternateContent>
+      </w:r>
+      <w:r>
+        <w:rPr>
+          <w:noProof/>
+        </w:rPr>
+        <mc:AlternateContent>
+          <mc:Choice Requires="wps">
+            <w:drawing>
+              <wp:anchor distT="0" distB="0" distL="114300" distR="114300" simplePos="0" relativeHeight="251678720" behindDoc="0" locked="0" layoutInCell="1" allowOverlap="1" wp14:anchorId="27ACDACE" wp14:editId="23460E76">
+                <wp:simplePos x="0" y="0"/>
+                <wp:positionH relativeFrom="column">
+                  <wp:posOffset>1773140</wp:posOffset>
+                </wp:positionH>
+                <wp:positionV relativeFrom="paragraph">
+                  <wp:posOffset>1680237</wp:posOffset>
+                </wp:positionV>
+                <wp:extent cx="595222" cy="432543"/>
+                <wp:effectExtent l="19050" t="19050" r="14605" b="24765"/>
+                <wp:wrapNone/>
+                <wp:docPr id="11" name="Rectángulo 11"/>
+                <wp:cNvGraphicFramePr/>
+                <a:graphic xmlns:a="http://schemas.openxmlformats.org/drawingml/2006/main">
+                  <a:graphicData uri="http://schemas.microsoft.com/office/word/2010/wordprocessingShape">
+                    <wps:wsp>
+                      <wps:cNvSpPr/>
+                      <wps:spPr>
+                        <a:xfrm>
+                          <a:off x="0" y="0"/>
+                          <a:ext cx="595222" cy="432543"/>
+                        </a:xfrm>
+                        <a:prstGeom prst="rect">
+                          <a:avLst/>
+                        </a:prstGeom>
+                        <a:noFill/>
+                        <a:ln w="28575">
+                          <a:solidFill>
+                            <a:srgbClr val="FF0000"/>
+                          </a:solidFill>
+                        </a:ln>
+                      </wps:spPr>
+                      <wps:style>
+                        <a:lnRef idx="2">
+                          <a:schemeClr val="accent1">
+                            <a:shade val="50000"/>
+                          </a:schemeClr>
+                        </a:lnRef>
+                        <a:fillRef idx="1">
+                          <a:schemeClr val="accent1"/>
+                        </a:fillRef>
+                        <a:effectRef idx="0">
+                          <a:schemeClr val="accent1"/>
+                        </a:effectRef>
+                        <a:fontRef idx="minor">
+                          <a:schemeClr val="lt1"/>
+                        </a:fontRef>
+                      </wps:style>
+                      <wps:bodyPr rot="0" spcFirstLastPara="0" vertOverflow="overflow" horzOverflow="overflow" vert="horz" wrap="square" lIns="91440" tIns="45720" rIns="91440" bIns="45720" numCol="1" spcCol="0" rtlCol="0" fromWordArt="0" anchor="ctr" anchorCtr="0" forceAA="0" compatLnSpc="1">
+                        <a:prstTxWarp prst="textNoShape">
+                          <a:avLst/>
+                        </a:prstTxWarp>
+                        <a:noAutofit/>
+                      </wps:bodyPr>
+                    </wps:wsp>
+                  </a:graphicData>
+                </a:graphic>
+                <wp14:sizeRelH relativeFrom="margin">
+                  <wp14:pctWidth>0</wp14:pctWidth>
+                </wp14:sizeRelH>
+                <wp14:sizeRelV relativeFrom="margin">
+                  <wp14:pctHeight>0</wp14:pctHeight>
+                </wp14:sizeRelV>
+              </wp:anchor>
+            </w:drawing>
+          </mc:Choice>
+          <mc:Fallback>
+            <w:pict>
+              <v:rect w14:anchorId="3F5DFB63" id="Rectángulo 11" o:spid="_x0000_s1026" style="position:absolute;margin-left:139.6pt;margin-top:132.3pt;width:46.85pt;height:34.05pt;z-index:251678720;visibility:visible;mso-wrap-style:square;mso-width-percent:0;mso-height-percent:0;mso-wrap-distance-left:9pt;mso-wrap-distance-top:0;mso-wrap-distance-right:9pt;mso-wrap-distance-bottom:0;mso-position-horizontal:absolute;mso-position-horizontal-relative:text;mso-position-vertical:absolute;mso-position-vertical-relative:text;mso-width-percent:0;mso-height-percent:0;mso-width-relative:margin;mso-height-relative:margin;v-text-anchor:middle" o:gfxdata="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" filled="f" strokecolor="red" strokeweight="2.25pt"/>
+            </w:pict>
+          </mc:Fallback>
+        </mc:AlternateContent>
+      </w:r>
+      <w:r>
+        <w:rPr>
+          <w:noProof/>
+        </w:rPr>
         <w:drawing>
-          <wp:inline distT="0" distB="0" distL="0" distR="0" wp14:anchorId="34CED458" wp14:editId="2AFE6DB4">
+          <wp:inline distT="0" distB="0" distL="0" distR="0" wp14:anchorId="34CED458" wp14:editId="5D388456">
             <wp:extent cx="2163600" cy="3992400"/>
             <wp:effectExtent l="190500" t="190500" r="198755" b="198755"/>
             <wp:docPr id="12" name="Imagen 12"/>
@@ -4250,7 +4897,55 @@
           <w:sz w:val="24"/>
           <w:szCs w:val="24"/>
         </w:rPr>
-        <w:t xml:space="preserve">en la plataforma educativa de UNIR México se tienen íconos que llegan a confundir al usuario </w:t>
+        <w:t xml:space="preserve">en la plataforma educativa de UNIR México </w:t>
+      </w:r>
+      <w:r>
+        <w:rPr>
+          <w:rFonts w:cstheme="minorHAnsi"/>
+          <w:sz w:val="24"/>
+          <w:szCs w:val="24"/>
+        </w:rPr>
+        <w:t xml:space="preserve">tiene </w:t>
+      </w:r>
+      <w:r>
+        <w:rPr>
+          <w:rFonts w:cstheme="minorHAnsi"/>
+          <w:sz w:val="24"/>
+          <w:szCs w:val="24"/>
+        </w:rPr>
+        <w:t xml:space="preserve">íconos que </w:t>
+      </w:r>
+      <w:r>
+        <w:rPr>
+          <w:rFonts w:cstheme="minorHAnsi"/>
+          <w:sz w:val="24"/>
+          <w:szCs w:val="24"/>
+        </w:rPr>
+        <w:t xml:space="preserve">no </w:t>
+      </w:r>
+      <w:r>
+        <w:rPr>
+          <w:rFonts w:cstheme="minorHAnsi"/>
+          <w:sz w:val="24"/>
+          <w:szCs w:val="24"/>
+        </w:rPr>
+        <w:t>hacen referencia a su significado</w:t>
+      </w:r>
+      <w:r>
+        <w:rPr>
+          <w:rFonts w:cstheme="minorHAnsi"/>
+          <w:sz w:val="24"/>
+          <w:szCs w:val="24"/>
+        </w:rPr>
+        <w:t>,</w:t>
+      </w:r>
+      <w:r>
+        <w:rPr>
+          <w:rFonts w:cstheme="minorHAnsi"/>
+          <w:sz w:val="24"/>
+          <w:szCs w:val="24"/>
+        </w:rPr>
+        <w:t xml:space="preserve"> </w:t>
       </w:r>
       <w:r>
         <w:rPr>
@@ -4266,23 +4961,7 @@
           <w:sz w:val="24"/>
           <w:szCs w:val="24"/>
         </w:rPr>
-        <w:t xml:space="preserve">que </w:t>
-      </w:r>
-      <w:r>
-        <w:rPr>
-          <w:rFonts w:cstheme="minorHAnsi"/>
-          <w:sz w:val="24"/>
-          <w:szCs w:val="24"/>
-        </w:rPr>
-        <w:t>correspond</w:t>
-      </w:r>
-      <w:r>
-        <w:rPr>
-          <w:rFonts w:cstheme="minorHAnsi"/>
-          <w:sz w:val="24"/>
-          <w:szCs w:val="24"/>
-        </w:rPr>
-        <w:t xml:space="preserve">e y causa confusión cuando se </w:t>
+        <w:t xml:space="preserve">causa confusión cuando se </w:t>
       </w:r>
       <w:r>
         <w:rPr>
@@ -4357,7 +5036,23 @@
           <w:sz w:val="24"/>
           <w:szCs w:val="24"/>
         </w:rPr>
-        <w:t xml:space="preserve"> cursos se confund</w:t>
+        <w:t xml:space="preserve"> </w:t>
+      </w:r>
+      <w:r>
+        <w:rPr>
+          <w:rFonts w:cstheme="minorHAnsi"/>
+          <w:sz w:val="24"/>
+          <w:szCs w:val="24"/>
+        </w:rPr>
+        <w:t>C</w:t>
+      </w:r>
+      <w:r>
+        <w:rPr>
+          <w:rFonts w:cstheme="minorHAnsi"/>
+          <w:sz w:val="24"/>
+          <w:szCs w:val="24"/>
+        </w:rPr>
+        <w:t>ursos se confund</w:t>
       </w:r>
       <w:r>
         <w:rPr>
@@ -4373,7 +5068,23 @@
           <w:sz w:val="24"/>
           <w:szCs w:val="24"/>
         </w:rPr>
-        <w:t xml:space="preserve"> con la opción de ir a la biblioteca.</w:t>
+        <w:t xml:space="preserve"> con la opción </w:t>
+      </w:r>
+      <w:r>
+        <w:rPr>
+          <w:rFonts w:cstheme="minorHAnsi"/>
+          <w:sz w:val="24"/>
+          <w:szCs w:val="24"/>
+        </w:rPr>
+        <w:t>de B</w:t>
+      </w:r>
+      <w:r>
+        <w:rPr>
+          <w:rFonts w:cstheme="minorHAnsi"/>
+          <w:sz w:val="24"/>
+          <w:szCs w:val="24"/>
+        </w:rPr>
+        <w:t>iblioteca.</w:t>
       </w:r>
     </w:p>
     <w:p>
@@ -4413,6 +5124,14 @@
           <w:sz w:val="24"/>
           <w:szCs w:val="24"/>
         </w:rPr>
+        <w:t xml:space="preserve">de forma clara </w:t>
+      </w:r>
+      <w:r>
+        <w:rPr>
+          <w:rFonts w:cstheme="minorHAnsi"/>
+          <w:sz w:val="24"/>
+          <w:szCs w:val="24"/>
+        </w:rPr>
         <w:t xml:space="preserve">que se trata del envío y recepción de </w:t>
       </w:r>
       <w:r>
@@ -4469,7 +5188,23 @@
           <w:sz w:val="24"/>
           <w:szCs w:val="24"/>
         </w:rPr>
-        <w:t xml:space="preserve"> exámenes carece de sentido </w:t>
+        <w:t xml:space="preserve"> </w:t>
+      </w:r>
+      <w:r>
+        <w:rPr>
+          <w:rFonts w:cstheme="minorHAnsi"/>
+          <w:sz w:val="24"/>
+          <w:szCs w:val="24"/>
+        </w:rPr>
+        <w:t>E</w:t>
+      </w:r>
+      <w:r>
+        <w:rPr>
+          <w:rFonts w:cstheme="minorHAnsi"/>
+          <w:sz w:val="24"/>
+          <w:szCs w:val="24"/>
+        </w:rPr>
+        <w:t xml:space="preserve">xámenes carece de sentido </w:t>
       </w:r>
       <w:r>
         <w:rPr>
@@ -4485,7 +5220,23 @@
           <w:sz w:val="24"/>
           <w:szCs w:val="24"/>
         </w:rPr>
-        <w:t>se relaciona con</w:t>
+        <w:t xml:space="preserve">se relaciona </w:t>
+      </w:r>
+      <w:r>
+        <w:rPr>
+          <w:rFonts w:cstheme="minorHAnsi"/>
+          <w:sz w:val="24"/>
+          <w:szCs w:val="24"/>
+        </w:rPr>
+        <w:t xml:space="preserve">más </w:t>
+      </w:r>
+      <w:r>
+        <w:rPr>
+          <w:rFonts w:cstheme="minorHAnsi"/>
+          <w:sz w:val="24"/>
+          <w:szCs w:val="24"/>
+        </w:rPr>
+        <w:t>con</w:t>
       </w:r>
       <w:r>
         <w:rPr>
@@ -4494,78 +5245,6 @@
           <w:szCs w:val="24"/>
         </w:rPr>
         <w:t xml:space="preserve"> alguna aplicación de GPS</w:t>
-      </w:r>
-      <w:r>
-        <w:rPr>
-          <w:rFonts w:cstheme="minorHAnsi"/>
-          <w:sz w:val="24"/>
-          <w:szCs w:val="24"/>
-        </w:rPr>
-        <w:t xml:space="preserve"> </w:t>
-      </w:r>
-      <w:r>
-        <w:rPr>
-          <w:rFonts w:cstheme="minorHAnsi"/>
-          <w:sz w:val="24"/>
-          <w:szCs w:val="24"/>
-        </w:rPr>
-        <w:t xml:space="preserve">y está fuera del contexto </w:t>
-      </w:r>
-      <w:r>
-        <w:rPr>
-          <w:rFonts w:cstheme="minorHAnsi"/>
-          <w:sz w:val="24"/>
-          <w:szCs w:val="24"/>
-        </w:rPr>
-        <w:t>para</w:t>
-      </w:r>
-      <w:r>
-        <w:rPr>
-          <w:rFonts w:cstheme="minorHAnsi"/>
-          <w:sz w:val="24"/>
-          <w:szCs w:val="24"/>
-        </w:rPr>
-        <w:t xml:space="preserve"> lo</w:t>
-      </w:r>
-      <w:r>
-        <w:rPr>
-          <w:rFonts w:cstheme="minorHAnsi"/>
-          <w:sz w:val="24"/>
-          <w:szCs w:val="24"/>
-        </w:rPr>
-        <w:t xml:space="preserve"> que</w:t>
-      </w:r>
-      <w:r>
-        <w:rPr>
-          <w:rFonts w:cstheme="minorHAnsi"/>
-          <w:sz w:val="24"/>
-          <w:szCs w:val="24"/>
-        </w:rPr>
-        <w:t xml:space="preserve"> </w:t>
-      </w:r>
-      <w:r>
-        <w:rPr>
-          <w:rFonts w:cstheme="minorHAnsi"/>
-          <w:sz w:val="24"/>
-          <w:szCs w:val="24"/>
-        </w:rPr>
-        <w:t xml:space="preserve">realmente se </w:t>
-      </w:r>
-      <w:r>
-        <w:rPr>
-          <w:rFonts w:cstheme="minorHAnsi"/>
-          <w:sz w:val="24"/>
-          <w:szCs w:val="24"/>
-        </w:rPr>
-        <w:t>desea indicar</w:t>
-      </w:r>
-      <w:r>
-        <w:rPr>
-          <w:rFonts w:cstheme="minorHAnsi"/>
-          <w:sz w:val="24"/>
-          <w:szCs w:val="24"/>
-        </w:rPr>
-        <w:t>le al usuario</w:t>
       </w:r>
       <w:r>
         <w:rPr>
@@ -4603,7 +5282,15 @@
           <w:sz w:val="24"/>
           <w:szCs w:val="24"/>
         </w:rPr>
-        <w:t xml:space="preserve">Conclusión: </w:t>
+        <w:t xml:space="preserve">En base a esto, </w:t>
+      </w:r>
+      <w:r>
+        <w:rPr>
+          <w:rFonts w:cstheme="minorHAnsi"/>
+          <w:sz w:val="24"/>
+          <w:szCs w:val="24"/>
+        </w:rPr>
+        <w:t xml:space="preserve">se concluye que el principio de prevención de errores </w:t>
       </w:r>
       <w:r>
         <w:rPr>
@@ -4614,7 +5301,40 @@
           <w:sz w:val="24"/>
           <w:szCs w:val="24"/>
         </w:rPr>
-        <w:t>No aplicado.</w:t>
+        <w:t>n</w:t>
+      </w:r>
+      <w:r>
+        <w:rPr>
+          <w:rFonts w:cstheme="minorHAnsi"/>
+          <w:b/>
+          <w:bCs/>
+          <w:color w:val="FF0000"/>
+          <w:sz w:val="24"/>
+          <w:szCs w:val="24"/>
+        </w:rPr>
+        <w:t>o</w:t>
+      </w:r>
+      <w:r>
+        <w:rPr>
+          <w:rFonts w:cstheme="minorHAnsi"/>
+          <w:b/>
+          <w:bCs/>
+          <w:color w:val="FF0000"/>
+          <w:sz w:val="24"/>
+          <w:szCs w:val="24"/>
+        </w:rPr>
+        <w:t xml:space="preserve"> está</w:t>
+      </w:r>
+      <w:r>
+        <w:rPr>
+          <w:rFonts w:cstheme="minorHAnsi"/>
+          <w:b/>
+          <w:bCs/>
+          <w:color w:val="FF0000"/>
+          <w:sz w:val="24"/>
+          <w:szCs w:val="24"/>
+        </w:rPr>
+        <w:t xml:space="preserve"> aplicado.</w:t>
       </w:r>
     </w:p>
     <w:sectPr>
@@ -4833,11 +5553,127 @@
       </w:rPr>
     </w:lvl>
   </w:abstractNum>
+  <w:abstractNum w:abstractNumId="2" w15:restartNumberingAfterBreak="0">
+    <w:nsid w:val="69176AC7"/>
+    <w:multiLevelType w:val="hybridMultilevel"/>
+    <w:tmpl w:val="4384857A"/>
+    <w:lvl w:ilvl="0" w:tplc="080A0001">
+      <w:start w:val="1"/>
+      <w:numFmt w:val="bullet"/>
+      <w:lvlText w:val=""/>
+      <w:lvlJc w:val="left"/>
+      <w:pPr>
+        <w:ind w:left="720" w:hanging="360"/>
+      </w:pPr>
+      <w:rPr>
+        <w:rFonts w:ascii="Symbol" w:hAnsi="Symbol" w:hint="default"/>
+      </w:rPr>
+    </w:lvl>
+    <w:lvl w:ilvl="1" w:tplc="080A0003" w:tentative="1">
+      <w:start w:val="1"/>
+      <w:numFmt w:val="bullet"/>
+      <w:lvlText w:val="o"/>
+      <w:lvlJc w:val="left"/>
+      <w:pPr>
+        <w:ind w:left="1440" w:hanging="360"/>
+      </w:pPr>
+      <w:rPr>
+        <w:rFonts w:ascii="Courier New" w:hAnsi="Courier New" w:cs="Courier New" w:hint="default"/>
+      </w:rPr>
+    </w:lvl>
+    <w:lvl w:ilvl="2" w:tplc="080A0005" w:tentative="1">
+      <w:start w:val="1"/>
+      <w:numFmt w:val="bullet"/>
+      <w:lvlText w:val=""/>
+      <w:lvlJc w:val="left"/>
+      <w:pPr>
+        <w:ind w:left="2160" w:hanging="360"/>
+      </w:pPr>
+      <w:rPr>
+        <w:rFonts w:ascii="Wingdings" w:hAnsi="Wingdings" w:hint="default"/>
+      </w:rPr>
+    </w:lvl>
+    <w:lvl w:ilvl="3" w:tplc="080A0001" w:tentative="1">
+      <w:start w:val="1"/>
+      <w:numFmt w:val="bullet"/>
+      <w:lvlText w:val=""/>
+      <w:lvlJc w:val="left"/>
+      <w:pPr>
+        <w:ind w:left="2880" w:hanging="360"/>
+      </w:pPr>
+      <w:rPr>
+        <w:rFonts w:ascii="Symbol" w:hAnsi="Symbol" w:hint="default"/>
+      </w:rPr>
+    </w:lvl>
+    <w:lvl w:ilvl="4" w:tplc="080A0003" w:tentative="1">
+      <w:start w:val="1"/>
+      <w:numFmt w:val="bullet"/>
+      <w:lvlText w:val="o"/>
+      <w:lvlJc w:val="left"/>
+      <w:pPr>
+        <w:ind w:left="3600" w:hanging="360"/>
+      </w:pPr>
+      <w:rPr>
+        <w:rFonts w:ascii="Courier New" w:hAnsi="Courier New" w:cs="Courier New" w:hint="default"/>
+      </w:rPr>
+    </w:lvl>
+    <w:lvl w:ilvl="5" w:tplc="080A0005" w:tentative="1">
+      <w:start w:val="1"/>
+      <w:numFmt w:val="bullet"/>
+      <w:lvlText w:val=""/>
+      <w:lvlJc w:val="left"/>
+      <w:pPr>
+        <w:ind w:left="4320" w:hanging="360"/>
+      </w:pPr>
+      <w:rPr>
+        <w:rFonts w:ascii="Wingdings" w:hAnsi="Wingdings" w:hint="default"/>
+      </w:rPr>
+    </w:lvl>
+    <w:lvl w:ilvl="6" w:tplc="080A0001" w:tentative="1">
+      <w:start w:val="1"/>
+      <w:numFmt w:val="bullet"/>
+      <w:lvlText w:val=""/>
+      <w:lvlJc w:val="left"/>
+      <w:pPr>
+        <w:ind w:left="5040" w:hanging="360"/>
+      </w:pPr>
+      <w:rPr>
+        <w:rFonts w:ascii="Symbol" w:hAnsi="Symbol" w:hint="default"/>
+      </w:rPr>
+    </w:lvl>
+    <w:lvl w:ilvl="7" w:tplc="080A0003" w:tentative="1">
+      <w:start w:val="1"/>
+      <w:numFmt w:val="bullet"/>
+      <w:lvlText w:val="o"/>
+      <w:lvlJc w:val="left"/>
+      <w:pPr>
+        <w:ind w:left="5760" w:hanging="360"/>
+      </w:pPr>
+      <w:rPr>
+        <w:rFonts w:ascii="Courier New" w:hAnsi="Courier New" w:cs="Courier New" w:hint="default"/>
+      </w:rPr>
+    </w:lvl>
+    <w:lvl w:ilvl="8" w:tplc="080A0005" w:tentative="1">
+      <w:start w:val="1"/>
+      <w:numFmt w:val="bullet"/>
+      <w:lvlText w:val=""/>
+      <w:lvlJc w:val="left"/>
+      <w:pPr>
+        <w:ind w:left="6480" w:hanging="360"/>
+      </w:pPr>
+      <w:rPr>
+        <w:rFonts w:ascii="Wingdings" w:hAnsi="Wingdings" w:hint="default"/>
+      </w:rPr>
+    </w:lvl>
+  </w:abstractNum>
   <w:num w:numId="1" w16cid:durableId="1684504573">
     <w:abstractNumId w:val="0"/>
   </w:num>
   <w:num w:numId="2" w16cid:durableId="664013055">
     <w:abstractNumId w:val="1"/>
+  </w:num>
+  <w:num w:numId="3" w16cid:durableId="1993025667">
+    <w:abstractNumId w:val="2"/>
   </w:num>
 </w:numbering>
 </file>
@@ -5684,7 +6520,7 @@
 <file path=customXml/item1.xml><?xml version="1.0" encoding="utf-8"?>
 <CoverPageProperties xmlns="http://schemas.microsoft.com/office/2006/coverPageProps">
   <PublishDate/>
-  <Abstract>El presente documento describe los resultados de una evaluación heurística al campus virtual del alumno en la plataforma de UNIR México, la evaluación se ha realizado siguiendo algunos de los principios generales de Jakob Nielsen.</Abstract>
+  <Abstract>El presente documento describe los resultados de una evaluación heurística al campus virtual del alumno en la plataforma educativa de UNIR México, la evaluación se ha realizado siguiendo algunos de los principios generales de Jakob Nielsen.</Abstract>
   <CompanyAddress/>
   <CompanyPhone/>
   <CompanyFax/>

</xml_diff>